<commit_message>
he escrito hola pablo
</commit_message>
<xml_diff>
--- a/m05-git.docx
+++ b/m05-git.docx
@@ -4,10 +4,31 @@
   <w:body>
     <w:p>
       <w:r>
-        <w:t>Hola soy marc</w:t>
+        <w:t xml:space="preserve">Hola soy </w:t>
       </w:r>
+      <w:proofErr w:type="spellStart"/>
       <w:r>
-        <w:t xml:space="preserve"> holaaaaaa</w:t>
+        <w:t>marc</w:t>
+      </w:r>
+      <w:proofErr w:type="spellEnd"/>
+      <w:r>
+        <w:t xml:space="preserve"> </w:t>
+      </w:r>
+      <w:proofErr w:type="spellStart"/>
+      <w:r>
+        <w:t>holaaaaaa</w:t>
+      </w:r>
+      <w:proofErr w:type="spellEnd"/>
+    </w:p>
+    <w:p/>
+    <w:p>
+      <w:proofErr w:type="spellStart"/>
+      <w:r>
+        <w:t>Holaaa</w:t>
+      </w:r>
+      <w:proofErr w:type="spellEnd"/>
+      <w:r>
+        <w:t xml:space="preserve"> soy pablo</w:t>
       </w:r>
       <w:bookmarkStart w:id="0" w:name="_GoBack"/>
       <w:bookmarkEnd w:id="0"/>

</xml_diff>